<commit_message>
Added test cases, results from testing, and lessons learned documentation
</commit_message>
<xml_diff>
--- a/Project Documentation/Testing/KHagerman_Food_Giant_Flyer_Software_Test_Document.docx
+++ b/Project Documentation/Testing/KHagerman_Food_Giant_Flyer_Software_Test_Document.docx
@@ -1,6 +1,6 @@
 
 <file path=word/document.xml><?xml version="1.0" encoding="utf-8"?>
-<w:document xmlns:wpc="http://schemas.microsoft.com/office/word/2010/wordprocessingCanvas" xmlns:cx="http://schemas.microsoft.com/office/drawing/2014/chartex" xmlns:cx1="http://schemas.microsoft.com/office/drawing/2015/9/8/chartex" xmlns:cx2="http://schemas.microsoft.com/office/drawing/2015/10/21/chartex" xmlns:cx3="http://schemas.microsoft.com/office/drawing/2016/5/9/chartex" xmlns:cx4="http://schemas.microsoft.com/office/drawing/2016/5/10/chartex" xmlns:cx5="http://schemas.microsoft.com/office/drawing/2016/5/11/chartex" xmlns:cx6="http://schemas.microsoft.com/office/drawing/2016/5/12/chartex" xmlns:cx7="http://schemas.microsoft.com/office/drawing/2016/5/13/chartex" xmlns:cx8="http://schemas.microsoft.com/office/drawing/2016/5/14/chartex" xmlns:mc="http://schemas.openxmlformats.org/markup-compatibility/2006" xmlns:o="urn:schemas-microsoft-com:office:office" xmlns:r="http://schemas.openxmlformats.org/officeDocument/2006/relationships" xmlns:m="http://schemas.openxmlformats.org/officeDocument/2006/math" xmlns:v="urn:schemas-microsoft-com:vml" xmlns:wp14="http://schemas.microsoft.com/office/word/2010/wordprocessingDrawing" xmlns:wp="http://schemas.openxmlformats.org/drawingml/2006/wordprocessingDrawing" xmlns:w10="urn:schemas-microsoft-com:office:word" xmlns:w="http://schemas.openxmlformats.org/wordprocessingml/2006/main" xmlns:w14="http://schemas.microsoft.com/office/word/2010/wordml" xmlns:w15="http://schemas.microsoft.com/office/word/2012/wordml" xmlns:w16se="http://schemas.microsoft.com/office/word/2015/wordml/symex" xmlns:wpg="http://schemas.microsoft.com/office/word/2010/wordprocessingGroup" xmlns:wpi="http://schemas.microsoft.com/office/word/2010/wordprocessingInk" xmlns:wne="http://schemas.microsoft.com/office/word/2006/wordml" xmlns:wps="http://schemas.microsoft.com/office/word/2010/wordprocessingShape" mc:Ignorable="w14 w15 w16se wp14">
+<w:document xmlns:wpc="http://schemas.microsoft.com/office/word/2010/wordprocessingCanvas" xmlns:cx="http://schemas.microsoft.com/office/drawing/2014/chartex" xmlns:cx1="http://schemas.microsoft.com/office/drawing/2015/9/8/chartex" xmlns:cx2="http://schemas.microsoft.com/office/drawing/2015/10/21/chartex" xmlns:cx3="http://schemas.microsoft.com/office/drawing/2016/5/9/chartex" xmlns:cx4="http://schemas.microsoft.com/office/drawing/2016/5/10/chartex" xmlns:cx5="http://schemas.microsoft.com/office/drawing/2016/5/11/chartex" xmlns:cx6="http://schemas.microsoft.com/office/drawing/2016/5/12/chartex" xmlns:cx7="http://schemas.microsoft.com/office/drawing/2016/5/13/chartex" xmlns:cx8="http://schemas.microsoft.com/office/drawing/2016/5/14/chartex" xmlns:mc="http://schemas.openxmlformats.org/markup-compatibility/2006" xmlns:aink="http://schemas.microsoft.com/office/drawing/2016/ink" xmlns:am3d="http://schemas.microsoft.com/office/drawing/2017/model3d" xmlns:o="urn:schemas-microsoft-com:office:office" xmlns:r="http://schemas.openxmlformats.org/officeDocument/2006/relationships" xmlns:m="http://schemas.openxmlformats.org/officeDocument/2006/math" xmlns:v="urn:schemas-microsoft-com:vml" xmlns:wp14="http://schemas.microsoft.com/office/word/2010/wordprocessingDrawing" xmlns:wp="http://schemas.openxmlformats.org/drawingml/2006/wordprocessingDrawing" xmlns:w10="urn:schemas-microsoft-com:office:word" xmlns:w="http://schemas.openxmlformats.org/wordprocessingml/2006/main" xmlns:w14="http://schemas.microsoft.com/office/word/2010/wordml" xmlns:w15="http://schemas.microsoft.com/office/word/2012/wordml" xmlns:w16cid="http://schemas.microsoft.com/office/word/2016/wordml/cid" xmlns:w16se="http://schemas.microsoft.com/office/word/2015/wordml/symex" xmlns:wpg="http://schemas.microsoft.com/office/word/2010/wordprocessingGroup" xmlns:wpi="http://schemas.microsoft.com/office/word/2010/wordprocessingInk" xmlns:wne="http://schemas.microsoft.com/office/word/2006/wordml" xmlns:wps="http://schemas.microsoft.com/office/word/2010/wordprocessingShape" mc:Ignorable="w14 w15 w16se w16cid wp14">
   <w:body>
     <w:p>
       <w:pPr>
@@ -461,6 +461,51 @@
             <w:r>
               <w:t>Added final list of Test Cases</w:t>
             </w:r>
+          </w:p>
+        </w:tc>
+      </w:tr>
+      <w:tr>
+        <w:trPr>
+          <w:cnfStyle w:val="000000100000" w:firstRow="0" w:lastRow="0" w:firstColumn="0" w:lastColumn="0" w:oddVBand="0" w:evenVBand="0" w:oddHBand="1" w:evenHBand="0" w:firstRowFirstColumn="0" w:firstRowLastColumn="0" w:lastRowFirstColumn="0" w:lastRowLastColumn="0"/>
+        </w:trPr>
+        <w:tc>
+          <w:tcPr>
+            <w:cnfStyle w:val="001000000000" w:firstRow="0" w:lastRow="0" w:firstColumn="1" w:lastColumn="0" w:oddVBand="0" w:evenVBand="0" w:oddHBand="0" w:evenHBand="0" w:firstRowFirstColumn="0" w:firstRowLastColumn="0" w:lastRowFirstColumn="0" w:lastRowLastColumn="0"/>
+            <w:tcW w:w="1615" w:type="dxa"/>
+          </w:tcPr>
+          <w:p>
+            <w:r>
+              <w:t>5</w:t>
+            </w:r>
+          </w:p>
+        </w:tc>
+        <w:tc>
+          <w:tcPr>
+            <w:tcW w:w="1800" w:type="dxa"/>
+          </w:tcPr>
+          <w:p>
+            <w:pPr>
+              <w:cnfStyle w:val="000000100000" w:firstRow="0" w:lastRow="0" w:firstColumn="0" w:lastColumn="0" w:oddVBand="0" w:evenVBand="0" w:oddHBand="1" w:evenHBand="0" w:firstRowFirstColumn="0" w:firstRowLastColumn="0" w:lastRowFirstColumn="0" w:lastRowLastColumn="0"/>
+            </w:pPr>
+            <w:r>
+              <w:t>07/07/2017</w:t>
+            </w:r>
+          </w:p>
+        </w:tc>
+        <w:tc>
+          <w:tcPr>
+            <w:tcW w:w="6840" w:type="dxa"/>
+          </w:tcPr>
+          <w:p>
+            <w:pPr>
+              <w:cnfStyle w:val="000000100000" w:firstRow="0" w:lastRow="0" w:firstColumn="0" w:lastColumn="0" w:oddVBand="0" w:evenVBand="0" w:oddHBand="1" w:evenHBand="0" w:firstRowFirstColumn="0" w:firstRowLastColumn="0" w:lastRowFirstColumn="0" w:lastRowLastColumn="0"/>
+            </w:pPr>
+            <w:r>
+              <w:t>Updated Test Cases to reflect implementation</w:t>
+            </w:r>
+            <w:r>
+              <w:t xml:space="preserve"> done</w:t>
+            </w:r>
             <w:bookmarkStart w:id="1" w:name="_GoBack"/>
             <w:bookmarkEnd w:id="1"/>
           </w:p>
@@ -480,13 +525,10 @@
         <w:t xml:space="preserve">This document is designed to </w:t>
       </w:r>
       <w:r>
-        <w:t xml:space="preserve">explain the </w:t>
-      </w:r>
-      <w:r>
-        <w:t>rationale</w:t>
-      </w:r>
-      <w:r>
-        <w:t xml:space="preserve"> behind generating Test Cases for the Food Giant Flyer Generator program. </w:t>
+        <w:t xml:space="preserve">list all </w:t>
+      </w:r>
+      <w:r>
+        <w:t xml:space="preserve">Test Cases for the Food Giant Flyer Generator program. </w:t>
       </w:r>
       <w:r>
         <w:t>Test</w:t>
@@ -510,12 +552,42 @@
         <w:t>by program section.</w:t>
       </w:r>
       <w:r>
-        <w:t xml:space="preserve">  Since many Test Cases will build upon each other, Test Cases that require duplicate steps will simply state “Manager completes Test Case X” to prevent the client from reading the same steps repetitively.</w:t>
-      </w:r>
-    </w:p>
-    <w:p>
-      <w:r>
-        <w:t>Use Cases will be described in the User Manual, which will explain, using program screenshots, how the user can accomplish certain tasks in the program.</w:t>
+        <w:t xml:space="preserve">  Since many Test Cases build upon each other, Test Cases that require duplicate steps will simply state “Manager completes Test Case X” to prevent the client from reading the same steps repetitively.</w:t>
+      </w:r>
+    </w:p>
+    <w:p>
+      <w:r>
+        <w:t xml:space="preserve">These Test </w:t>
+      </w:r>
+      <w:r>
+        <w:t xml:space="preserve">Cases will be </w:t>
+      </w:r>
+      <w:r>
+        <w:t xml:space="preserve">listed </w:t>
+      </w:r>
+      <w:r>
+        <w:t>in the User Manual</w:t>
+      </w:r>
+      <w:r>
+        <w:t xml:space="preserve">. These Test Cases </w:t>
+      </w:r>
+      <w:r>
+        <w:t>explain</w:t>
+      </w:r>
+      <w:r>
+        <w:t xml:space="preserve"> </w:t>
+      </w:r>
+      <w:r>
+        <w:t>how the user can accomplish certain tasks in the program.</w:t>
+      </w:r>
+      <w:r>
+        <w:t xml:space="preserve">  The User Manual will contain product screenshots for the user to </w:t>
+      </w:r>
+      <w:r>
+        <w:t>understand the context of the Test Cases more easily</w:t>
+      </w:r>
+      <w:r>
+        <w:t>.</w:t>
       </w:r>
     </w:p>
     <w:p>
@@ -596,10 +668,7 @@
         <w:t xml:space="preserve"> Case 2</w:t>
       </w:r>
       <w:r>
-        <w:t>: Open Food Giant Flyer Creator Program</w:t>
-      </w:r>
-      <w:r>
-        <w:t xml:space="preserve"> (Store Manager Only)</w:t>
+        <w:t>: Open Food Giant Flyer Creator Program (Store Manager Only)</w:t>
       </w:r>
     </w:p>
     <w:p>
@@ -674,110 +743,6 @@
       </w:r>
     </w:p>
     <w:p>
-      <w:r>
-        <w:t>These Test Cases test the following Requirements</w:t>
-      </w:r>
-      <w:r>
-        <w:t>:</w:t>
-      </w:r>
-    </w:p>
-    <w:p>
-      <w:pPr>
-        <w:pStyle w:val="ListParagraph"/>
-        <w:numPr>
-          <w:ilvl w:val="0"/>
-          <w:numId w:val="4"/>
-        </w:numPr>
-      </w:pPr>
-      <w:r>
-        <w:t>SR 1.2</w:t>
-      </w:r>
-    </w:p>
-    <w:p>
-      <w:pPr>
-        <w:pStyle w:val="ListParagraph"/>
-        <w:numPr>
-          <w:ilvl w:val="0"/>
-          <w:numId w:val="4"/>
-        </w:numPr>
-      </w:pPr>
-      <w:r>
-        <w:t>SR 1.2.1</w:t>
-      </w:r>
-    </w:p>
-    <w:p>
-      <w:pPr>
-        <w:pStyle w:val="ListParagraph"/>
-        <w:numPr>
-          <w:ilvl w:val="0"/>
-          <w:numId w:val="4"/>
-        </w:numPr>
-      </w:pPr>
-      <w:r>
-        <w:t>SR 1.3</w:t>
-      </w:r>
-    </w:p>
-    <w:p>
-      <w:pPr>
-        <w:pStyle w:val="ListParagraph"/>
-        <w:numPr>
-          <w:ilvl w:val="0"/>
-          <w:numId w:val="4"/>
-        </w:numPr>
-      </w:pPr>
-      <w:r>
-        <w:t>SR 1.4</w:t>
-      </w:r>
-    </w:p>
-    <w:p>
-      <w:pPr>
-        <w:pStyle w:val="ListParagraph"/>
-        <w:numPr>
-          <w:ilvl w:val="0"/>
-          <w:numId w:val="4"/>
-        </w:numPr>
-      </w:pPr>
-      <w:r>
-        <w:t>SR 1.4.1</w:t>
-      </w:r>
-    </w:p>
-    <w:p>
-      <w:pPr>
-        <w:pStyle w:val="ListParagraph"/>
-        <w:numPr>
-          <w:ilvl w:val="0"/>
-          <w:numId w:val="4"/>
-        </w:numPr>
-      </w:pPr>
-      <w:r>
-        <w:t>SR 1.4.2</w:t>
-      </w:r>
-    </w:p>
-    <w:p>
-      <w:pPr>
-        <w:pStyle w:val="ListParagraph"/>
-        <w:numPr>
-          <w:ilvl w:val="0"/>
-          <w:numId w:val="4"/>
-        </w:numPr>
-      </w:pPr>
-      <w:r>
-        <w:t>SR 3.1</w:t>
-      </w:r>
-    </w:p>
-    <w:p>
-      <w:pPr>
-        <w:pStyle w:val="ListParagraph"/>
-        <w:numPr>
-          <w:ilvl w:val="0"/>
-          <w:numId w:val="4"/>
-        </w:numPr>
-      </w:pPr>
-      <w:r>
-        <w:t>SR 3.2</w:t>
-      </w:r>
-    </w:p>
-    <w:p>
       <w:pPr>
         <w:pStyle w:val="Heading2"/>
       </w:pPr>
@@ -812,7 +777,6 @@
         </w:numPr>
       </w:pPr>
       <w:r>
-        <w:lastRenderedPageBreak/>
         <w:t>Manager selects the template they wish to use (there will be a default template</w:t>
       </w:r>
       <w:r>
@@ -918,10 +882,8 @@
         </w:numPr>
       </w:pPr>
       <w:r>
-        <w:t>Manager sets</w:t>
-      </w:r>
-      <w:r>
-        <w:t xml:space="preserve"> item size and adds any miscellaneous item notes, if required</w:t>
+        <w:lastRenderedPageBreak/>
+        <w:t>Manager sets item size and adds any miscellaneous item notes, if required</w:t>
       </w:r>
     </w:p>
     <w:p>
@@ -1088,6 +1050,9 @@
       <w:r>
         <w:t>View Saved Flyers</w:t>
       </w:r>
+      <w:r>
+        <w:t xml:space="preserve"> (All Flyers)</w:t>
+      </w:r>
     </w:p>
     <w:p>
       <w:pPr>
@@ -1119,7 +1084,10 @@
         <w:t>selects “</w:t>
       </w:r>
       <w:r>
-        <w:t>View Flyer History</w:t>
+        <w:t>View</w:t>
+      </w:r>
+      <w:r>
+        <w:t xml:space="preserve"> Previously Created Flyers</w:t>
       </w:r>
       <w:r>
         <w:t>”</w:t>
@@ -1134,7 +1102,7 @@
         </w:numPr>
       </w:pPr>
       <w:r>
-        <w:t>View Flyer History Page populates in a new Window</w:t>
+        <w:t>Flyer History Page populates in a new Window</w:t>
       </w:r>
     </w:p>
     <w:p>
@@ -1146,74 +1114,406 @@
         </w:numPr>
       </w:pPr>
       <w:r>
+        <w:t>Manager clicks the “Find all created flyers” radio button</w:t>
+      </w:r>
+    </w:p>
+    <w:p>
+      <w:pPr>
+        <w:pStyle w:val="ListParagraph"/>
+        <w:numPr>
+          <w:ilvl w:val="1"/>
+          <w:numId w:val="8"/>
+        </w:numPr>
+      </w:pPr>
+      <w:r>
+        <w:t>The SQL Database returns all created flyers</w:t>
+      </w:r>
+    </w:p>
+    <w:p>
+      <w:pPr>
+        <w:pStyle w:val="ListParagraph"/>
+        <w:numPr>
+          <w:ilvl w:val="0"/>
+          <w:numId w:val="8"/>
+        </w:numPr>
+      </w:pPr>
+      <w:r>
+        <w:t>Manager selects the data of the flyer they wish to view</w:t>
+      </w:r>
+    </w:p>
+    <w:p>
+      <w:pPr>
+        <w:pStyle w:val="ListParagraph"/>
+        <w:numPr>
+          <w:ilvl w:val="0"/>
+          <w:numId w:val="8"/>
+        </w:numPr>
+      </w:pPr>
+      <w:r>
+        <w:t>Manager clicks the view flyer button</w:t>
+      </w:r>
+    </w:p>
+    <w:p>
+      <w:pPr>
+        <w:pStyle w:val="ListParagraph"/>
+        <w:numPr>
+          <w:ilvl w:val="0"/>
+          <w:numId w:val="8"/>
+        </w:numPr>
+      </w:pPr>
+      <w:r>
+        <w:t>The SQL Database populates the saved flyer template with the flyer’s data</w:t>
+      </w:r>
+    </w:p>
+    <w:p>
+      <w:pPr>
+        <w:pStyle w:val="ListParagraph"/>
+        <w:numPr>
+          <w:ilvl w:val="0"/>
+          <w:numId w:val="8"/>
+        </w:numPr>
+      </w:pPr>
+      <w:r>
+        <w:t>The Manager sees the regenerated flyer in a new Window</w:t>
+      </w:r>
+    </w:p>
+    <w:p>
+      <w:pPr>
+        <w:pStyle w:val="Heading2"/>
+      </w:pPr>
+      <w:r>
+        <w:t>Test Case 5</w:t>
+      </w:r>
+      <w:r>
+        <w:t>.2</w:t>
+      </w:r>
+      <w:r>
+        <w:t>: Open View Saved Flyers</w:t>
+      </w:r>
+      <w:r>
+        <w:t xml:space="preserve"> (By User</w:t>
+      </w:r>
+      <w:r>
+        <w:t>)</w:t>
+      </w:r>
+    </w:p>
+    <w:p>
+      <w:pPr>
+        <w:pStyle w:val="ListParagraph"/>
+        <w:numPr>
+          <w:ilvl w:val="0"/>
+          <w:numId w:val="11"/>
+        </w:numPr>
+      </w:pPr>
+      <w:r>
+        <w:t>District Manager completes Test Case 1</w:t>
+      </w:r>
+    </w:p>
+    <w:p>
+      <w:pPr>
+        <w:pStyle w:val="ListParagraph"/>
+        <w:numPr>
+          <w:ilvl w:val="0"/>
+          <w:numId w:val="11"/>
+        </w:numPr>
+      </w:pPr>
+      <w:r>
+        <w:t>Manager selects “View Previously Created Flyers”</w:t>
+      </w:r>
+    </w:p>
+    <w:p>
+      <w:pPr>
+        <w:pStyle w:val="ListParagraph"/>
+        <w:numPr>
+          <w:ilvl w:val="0"/>
+          <w:numId w:val="11"/>
+        </w:numPr>
+      </w:pPr>
+      <w:r>
+        <w:t>Flyer History Page populates in a new Window</w:t>
+      </w:r>
+    </w:p>
+    <w:p>
+      <w:pPr>
+        <w:pStyle w:val="ListParagraph"/>
+        <w:numPr>
+          <w:ilvl w:val="0"/>
+          <w:numId w:val="11"/>
+        </w:numPr>
+      </w:pPr>
+      <w:r>
+        <w:t>Manager clicks the “</w:t>
+      </w:r>
+      <w:r>
+        <w:t>Sort by user</w:t>
+      </w:r>
+      <w:r>
+        <w:t>” radio button</w:t>
+      </w:r>
+    </w:p>
+    <w:p>
+      <w:pPr>
+        <w:pStyle w:val="ListParagraph"/>
+        <w:numPr>
+          <w:ilvl w:val="0"/>
+          <w:numId w:val="11"/>
+        </w:numPr>
+      </w:pPr>
+      <w:r>
+        <w:t>Manager selects a drop-down list containing all the users that have created a Flyer</w:t>
+      </w:r>
+    </w:p>
+    <w:p>
+      <w:pPr>
+        <w:pStyle w:val="ListParagraph"/>
+        <w:numPr>
+          <w:ilvl w:val="1"/>
+          <w:numId w:val="11"/>
+        </w:numPr>
+      </w:pPr>
+      <w:r>
+        <w:t>The SQL Database returns all created flyers created by this user</w:t>
+      </w:r>
+    </w:p>
+    <w:p>
+      <w:pPr>
+        <w:pStyle w:val="ListParagraph"/>
+        <w:numPr>
+          <w:ilvl w:val="0"/>
+          <w:numId w:val="11"/>
+        </w:numPr>
+      </w:pPr>
+      <w:r>
+        <w:t>Manager picks a user name</w:t>
+      </w:r>
+    </w:p>
+    <w:p>
+      <w:pPr>
+        <w:pStyle w:val="ListParagraph"/>
+        <w:numPr>
+          <w:ilvl w:val="0"/>
+          <w:numId w:val="11"/>
+        </w:numPr>
+      </w:pPr>
+      <w:r>
+        <w:t>Manager selects the data of the flyer they wish to view</w:t>
+      </w:r>
+    </w:p>
+    <w:p>
+      <w:pPr>
+        <w:pStyle w:val="ListParagraph"/>
+        <w:numPr>
+          <w:ilvl w:val="0"/>
+          <w:numId w:val="11"/>
+        </w:numPr>
+      </w:pPr>
+      <w:r>
+        <w:t>Manager clicks the view flyer button</w:t>
+      </w:r>
+    </w:p>
+    <w:p>
+      <w:pPr>
+        <w:pStyle w:val="ListParagraph"/>
+        <w:numPr>
+          <w:ilvl w:val="0"/>
+          <w:numId w:val="11"/>
+        </w:numPr>
+      </w:pPr>
+      <w:r>
+        <w:t>The SQL Database populates the saved flyer template with the flyer’s data</w:t>
+      </w:r>
+    </w:p>
+    <w:p>
+      <w:pPr>
+        <w:pStyle w:val="ListParagraph"/>
+        <w:numPr>
+          <w:ilvl w:val="0"/>
+          <w:numId w:val="11"/>
+        </w:numPr>
+      </w:pPr>
+      <w:r>
+        <w:t>The Manager sees the regenerated flyer in a new Window</w:t>
+      </w:r>
+    </w:p>
+    <w:p>
+      <w:pPr>
+        <w:pStyle w:val="Heading2"/>
+      </w:pPr>
+      <w:r>
+        <w:t>Test Case 5</w:t>
+      </w:r>
+      <w:r>
+        <w:t>.3</w:t>
+      </w:r>
+      <w:r>
+        <w:t>: Open View Saved Flyers (All Flyers)</w:t>
+      </w:r>
+    </w:p>
+    <w:p>
+      <w:pPr>
+        <w:pStyle w:val="ListParagraph"/>
+        <w:numPr>
+          <w:ilvl w:val="0"/>
+          <w:numId w:val="12"/>
+        </w:numPr>
+      </w:pPr>
+      <w:r>
+        <w:t>District Manager completes Test Case 1</w:t>
+      </w:r>
+    </w:p>
+    <w:p>
+      <w:pPr>
+        <w:pStyle w:val="ListParagraph"/>
+        <w:numPr>
+          <w:ilvl w:val="0"/>
+          <w:numId w:val="12"/>
+        </w:numPr>
+      </w:pPr>
+      <w:r>
+        <w:t>Manager selects “View Previously Created Flyers”</w:t>
+      </w:r>
+    </w:p>
+    <w:p>
+      <w:pPr>
+        <w:pStyle w:val="ListParagraph"/>
+        <w:numPr>
+          <w:ilvl w:val="0"/>
+          <w:numId w:val="12"/>
+        </w:numPr>
+      </w:pPr>
+      <w:r>
+        <w:t>Flyer History Page populates in a new Window</w:t>
+      </w:r>
+    </w:p>
+    <w:p>
+      <w:pPr>
+        <w:pStyle w:val="ListParagraph"/>
+        <w:numPr>
+          <w:ilvl w:val="0"/>
+          <w:numId w:val="12"/>
+        </w:numPr>
+      </w:pPr>
+      <w:r>
+        <w:lastRenderedPageBreak/>
+        <w:t xml:space="preserve">Manager clicks the “Sort by </w:t>
+      </w:r>
+      <w:r>
+        <w:t>sale start date</w:t>
+      </w:r>
+      <w:r>
+        <w:t>” radio button</w:t>
+      </w:r>
+    </w:p>
+    <w:p>
+      <w:pPr>
+        <w:pStyle w:val="ListParagraph"/>
+        <w:numPr>
+          <w:ilvl w:val="1"/>
+          <w:numId w:val="12"/>
+        </w:numPr>
+      </w:pPr>
+      <w:r>
+        <w:t>The date picker control becomes visible</w:t>
+      </w:r>
+    </w:p>
+    <w:p>
+      <w:pPr>
+        <w:pStyle w:val="ListParagraph"/>
+        <w:numPr>
+          <w:ilvl w:val="0"/>
+          <w:numId w:val="12"/>
+        </w:numPr>
+      </w:pPr>
+      <w:r>
+        <w:t xml:space="preserve">Manager selects </w:t>
+      </w:r>
+      <w:r>
+        <w:t xml:space="preserve">the </w:t>
+      </w:r>
+      <w:r>
+        <w:t>date list and picks a starting</w:t>
+      </w:r>
+      <w:r>
+        <w:t xml:space="preserve"> date for when the flyer sale date started</w:t>
+      </w:r>
+    </w:p>
+    <w:p>
+      <w:pPr>
+        <w:pStyle w:val="ListParagraph"/>
+        <w:numPr>
+          <w:ilvl w:val="1"/>
+          <w:numId w:val="12"/>
+        </w:numPr>
+      </w:pPr>
+      <w:r>
+        <w:t>The SQL Database returns all created flyers</w:t>
+      </w:r>
+      <w:r>
+        <w:t xml:space="preserve"> created on this date</w:t>
+      </w:r>
+    </w:p>
+    <w:p>
+      <w:pPr>
+        <w:pStyle w:val="ListParagraph"/>
+        <w:numPr>
+          <w:ilvl w:val="0"/>
+          <w:numId w:val="12"/>
+        </w:numPr>
+      </w:pPr>
+      <w:r>
+        <w:t>Manager selects the data of the flyer they wish to view</w:t>
+      </w:r>
+    </w:p>
+    <w:p>
+      <w:pPr>
+        <w:pStyle w:val="ListParagraph"/>
+        <w:numPr>
+          <w:ilvl w:val="0"/>
+          <w:numId w:val="12"/>
+        </w:numPr>
+      </w:pPr>
+      <w:r>
+        <w:t>Manager clicks the view flyer button</w:t>
+      </w:r>
+    </w:p>
+    <w:p>
+      <w:pPr>
+        <w:pStyle w:val="ListParagraph"/>
+        <w:numPr>
+          <w:ilvl w:val="0"/>
+          <w:numId w:val="12"/>
+        </w:numPr>
+      </w:pPr>
+      <w:r>
+        <w:t>The SQL Database populates the saved flyer template with the flyer’s data</w:t>
+      </w:r>
+    </w:p>
+    <w:p>
+      <w:pPr>
+        <w:pStyle w:val="ListParagraph"/>
+        <w:numPr>
+          <w:ilvl w:val="0"/>
+          <w:numId w:val="12"/>
+        </w:numPr>
+      </w:pPr>
+      <w:r>
+        <w:t>The Manager sees the regenerated flyer in a new Window</w:t>
+      </w:r>
+    </w:p>
+    <w:p>
+      <w:pPr>
+        <w:pStyle w:val="Heading1"/>
+      </w:pPr>
+      <w:r>
+        <w:t xml:space="preserve">Section </w:t>
+      </w:r>
+      <w:r>
+        <w:t>4</w:t>
+      </w:r>
+      <w:r>
         <w:t xml:space="preserve"> </w:t>
       </w:r>
       <w:r>
-        <w:t>Manager selects a drop-down list containing all the users that have created a Flyer</w:t>
-      </w:r>
-    </w:p>
-    <w:p>
-      <w:pPr>
-        <w:pStyle w:val="ListParagraph"/>
-        <w:numPr>
-          <w:ilvl w:val="0"/>
-          <w:numId w:val="8"/>
-        </w:numPr>
-      </w:pPr>
-      <w:r>
-        <w:t>Manager selects the data of the flyer they wish to view</w:t>
-      </w:r>
-    </w:p>
-    <w:p>
-      <w:pPr>
-        <w:pStyle w:val="ListParagraph"/>
-        <w:numPr>
-          <w:ilvl w:val="0"/>
-          <w:numId w:val="8"/>
-        </w:numPr>
-      </w:pPr>
-      <w:r>
-        <w:t>Manager clicks the view flyer button</w:t>
-      </w:r>
-    </w:p>
-    <w:p>
-      <w:pPr>
-        <w:pStyle w:val="ListParagraph"/>
-        <w:numPr>
-          <w:ilvl w:val="0"/>
-          <w:numId w:val="8"/>
-        </w:numPr>
-      </w:pPr>
-      <w:r>
-        <w:t>The SQL Database populates the saved flyer template with the flyer’s data</w:t>
-      </w:r>
-    </w:p>
-    <w:p>
-      <w:pPr>
-        <w:pStyle w:val="ListParagraph"/>
-        <w:numPr>
-          <w:ilvl w:val="0"/>
-          <w:numId w:val="8"/>
-        </w:numPr>
-      </w:pPr>
-      <w:r>
-        <w:t>The Manager sees the regenerated flyer in a new Window</w:t>
-      </w:r>
-    </w:p>
-    <w:p>
-      <w:pPr>
-        <w:pStyle w:val="Heading1"/>
-      </w:pPr>
-      <w:r>
-        <w:t xml:space="preserve">Section </w:t>
-      </w:r>
-      <w:r>
-        <w:t>4</w:t>
-      </w:r>
-      <w:r>
-        <w:t xml:space="preserve"> </w:t>
-      </w:r>
-      <w:r>
         <w:t>Database Maintainer Test Cases</w:t>
       </w:r>
     </w:p>
@@ -1321,7 +1621,6 @@
         <w:t xml:space="preserve"> Page populates in a new Window</w:t>
       </w:r>
     </w:p>
-    <w:p/>
     <w:p>
       <w:pPr>
         <w:pStyle w:val="Heading2"/>
@@ -1345,10 +1644,7 @@
         </w:numPr>
       </w:pPr>
       <w:r>
-        <w:t>Distri</w:t>
-      </w:r>
-      <w:r>
-        <w:t>ct Manager completes Test Case 6</w:t>
+        <w:t>District Manager completes Test Case 6</w:t>
       </w:r>
     </w:p>
     <w:p>
@@ -1390,7 +1686,13 @@
         </w:numPr>
       </w:pPr>
       <w:r>
-        <w:t>If this is the first addition being made in the Page, the existing database renamed to a backup version, then copied to the Database Backup location</w:t>
+        <w:t xml:space="preserve">If this is the first addition being made in the Page, the existing database </w:t>
+      </w:r>
+      <w:r>
+        <w:t xml:space="preserve">is </w:t>
+      </w:r>
+      <w:r>
+        <w:t>renamed to a backup version, then copied to the Database Backup location</w:t>
       </w:r>
     </w:p>
     <w:p>
@@ -1427,9 +1729,6 @@
       </w:pPr>
       <w:r>
         <w:t>A message box will display informing the Manager they have successfully added the item to the database</w:t>
-      </w:r>
-      <w:r>
-        <w:t xml:space="preserve"> and this message will populate in the log at the bottom of the page</w:t>
       </w:r>
     </w:p>
     <w:p/>
@@ -1451,7 +1750,7 @@
 </file>
 
 <file path=word/endnotes.xml><?xml version="1.0" encoding="utf-8"?>
-<w:endnotes xmlns:wpc="http://schemas.microsoft.com/office/word/2010/wordprocessingCanvas" xmlns:cx="http://schemas.microsoft.com/office/drawing/2014/chartex" xmlns:cx1="http://schemas.microsoft.com/office/drawing/2015/9/8/chartex" xmlns:cx2="http://schemas.microsoft.com/office/drawing/2015/10/21/chartex" xmlns:cx3="http://schemas.microsoft.com/office/drawing/2016/5/9/chartex" xmlns:cx4="http://schemas.microsoft.com/office/drawing/2016/5/10/chartex" xmlns:cx5="http://schemas.microsoft.com/office/drawing/2016/5/11/chartex" xmlns:cx6="http://schemas.microsoft.com/office/drawing/2016/5/12/chartex" xmlns:cx7="http://schemas.microsoft.com/office/drawing/2016/5/13/chartex" xmlns:cx8="http://schemas.microsoft.com/office/drawing/2016/5/14/chartex" xmlns:mc="http://schemas.openxmlformats.org/markup-compatibility/2006" xmlns:o="urn:schemas-microsoft-com:office:office" xmlns:r="http://schemas.openxmlformats.org/officeDocument/2006/relationships" xmlns:m="http://schemas.openxmlformats.org/officeDocument/2006/math" xmlns:v="urn:schemas-microsoft-com:vml" xmlns:wp14="http://schemas.microsoft.com/office/word/2010/wordprocessingDrawing" xmlns:wp="http://schemas.openxmlformats.org/drawingml/2006/wordprocessingDrawing" xmlns:w10="urn:schemas-microsoft-com:office:word" xmlns:w="http://schemas.openxmlformats.org/wordprocessingml/2006/main" xmlns:w14="http://schemas.microsoft.com/office/word/2010/wordml" xmlns:w15="http://schemas.microsoft.com/office/word/2012/wordml" xmlns:w16se="http://schemas.microsoft.com/office/word/2015/wordml/symex" xmlns:wpg="http://schemas.microsoft.com/office/word/2010/wordprocessingGroup" xmlns:wpi="http://schemas.microsoft.com/office/word/2010/wordprocessingInk" xmlns:wne="http://schemas.microsoft.com/office/word/2006/wordml" xmlns:wps="http://schemas.microsoft.com/office/word/2010/wordprocessingShape" mc:Ignorable="w14 w15 w16se wp14">
+<w:endnotes xmlns:wpc="http://schemas.microsoft.com/office/word/2010/wordprocessingCanvas" xmlns:cx="http://schemas.microsoft.com/office/drawing/2014/chartex" xmlns:cx1="http://schemas.microsoft.com/office/drawing/2015/9/8/chartex" xmlns:cx2="http://schemas.microsoft.com/office/drawing/2015/10/21/chartex" xmlns:cx3="http://schemas.microsoft.com/office/drawing/2016/5/9/chartex" xmlns:cx4="http://schemas.microsoft.com/office/drawing/2016/5/10/chartex" xmlns:cx5="http://schemas.microsoft.com/office/drawing/2016/5/11/chartex" xmlns:cx6="http://schemas.microsoft.com/office/drawing/2016/5/12/chartex" xmlns:cx7="http://schemas.microsoft.com/office/drawing/2016/5/13/chartex" xmlns:cx8="http://schemas.microsoft.com/office/drawing/2016/5/14/chartex" xmlns:mc="http://schemas.openxmlformats.org/markup-compatibility/2006" xmlns:aink="http://schemas.microsoft.com/office/drawing/2016/ink" xmlns:am3d="http://schemas.microsoft.com/office/drawing/2017/model3d" xmlns:o="urn:schemas-microsoft-com:office:office" xmlns:r="http://schemas.openxmlformats.org/officeDocument/2006/relationships" xmlns:m="http://schemas.openxmlformats.org/officeDocument/2006/math" xmlns:v="urn:schemas-microsoft-com:vml" xmlns:wp14="http://schemas.microsoft.com/office/word/2010/wordprocessingDrawing" xmlns:wp="http://schemas.openxmlformats.org/drawingml/2006/wordprocessingDrawing" xmlns:w10="urn:schemas-microsoft-com:office:word" xmlns:w="http://schemas.openxmlformats.org/wordprocessingml/2006/main" xmlns:w14="http://schemas.microsoft.com/office/word/2010/wordml" xmlns:w15="http://schemas.microsoft.com/office/word/2012/wordml" xmlns:w16cid="http://schemas.microsoft.com/office/word/2016/wordml/cid" xmlns:w16se="http://schemas.microsoft.com/office/word/2015/wordml/symex" xmlns:wpg="http://schemas.microsoft.com/office/word/2010/wordprocessingGroup" xmlns:wpi="http://schemas.microsoft.com/office/word/2010/wordprocessingInk" xmlns:wne="http://schemas.microsoft.com/office/word/2006/wordml" xmlns:wps="http://schemas.microsoft.com/office/word/2010/wordprocessingShape" mc:Ignorable="w14 w15 w16se w16cid wp14">
   <w:endnote w:type="separator" w:id="-1">
     <w:p>
       <w:pPr>
@@ -1476,7 +1775,7 @@
 </file>
 
 <file path=word/footer1.xml><?xml version="1.0" encoding="utf-8"?>
-<w:ftr xmlns:wpc="http://schemas.microsoft.com/office/word/2010/wordprocessingCanvas" xmlns:cx="http://schemas.microsoft.com/office/drawing/2014/chartex" xmlns:cx1="http://schemas.microsoft.com/office/drawing/2015/9/8/chartex" xmlns:cx2="http://schemas.microsoft.com/office/drawing/2015/10/21/chartex" xmlns:cx3="http://schemas.microsoft.com/office/drawing/2016/5/9/chartex" xmlns:cx4="http://schemas.microsoft.com/office/drawing/2016/5/10/chartex" xmlns:cx5="http://schemas.microsoft.com/office/drawing/2016/5/11/chartex" xmlns:cx6="http://schemas.microsoft.com/office/drawing/2016/5/12/chartex" xmlns:cx7="http://schemas.microsoft.com/office/drawing/2016/5/13/chartex" xmlns:cx8="http://schemas.microsoft.com/office/drawing/2016/5/14/chartex" xmlns:mc="http://schemas.openxmlformats.org/markup-compatibility/2006" xmlns:o="urn:schemas-microsoft-com:office:office" xmlns:r="http://schemas.openxmlformats.org/officeDocument/2006/relationships" xmlns:m="http://schemas.openxmlformats.org/officeDocument/2006/math" xmlns:v="urn:schemas-microsoft-com:vml" xmlns:wp14="http://schemas.microsoft.com/office/word/2010/wordprocessingDrawing" xmlns:wp="http://schemas.openxmlformats.org/drawingml/2006/wordprocessingDrawing" xmlns:w10="urn:schemas-microsoft-com:office:word" xmlns:w="http://schemas.openxmlformats.org/wordprocessingml/2006/main" xmlns:w14="http://schemas.microsoft.com/office/word/2010/wordml" xmlns:w15="http://schemas.microsoft.com/office/word/2012/wordml" xmlns:w16se="http://schemas.microsoft.com/office/word/2015/wordml/symex" xmlns:wpg="http://schemas.microsoft.com/office/word/2010/wordprocessingGroup" xmlns:wpi="http://schemas.microsoft.com/office/word/2010/wordprocessingInk" xmlns:wne="http://schemas.microsoft.com/office/word/2006/wordml" xmlns:wps="http://schemas.microsoft.com/office/word/2010/wordprocessingShape" mc:Ignorable="w14 w15 w16se wp14">
+<w:ftr xmlns:wpc="http://schemas.microsoft.com/office/word/2010/wordprocessingCanvas" xmlns:cx="http://schemas.microsoft.com/office/drawing/2014/chartex" xmlns:cx1="http://schemas.microsoft.com/office/drawing/2015/9/8/chartex" xmlns:cx2="http://schemas.microsoft.com/office/drawing/2015/10/21/chartex" xmlns:cx3="http://schemas.microsoft.com/office/drawing/2016/5/9/chartex" xmlns:cx4="http://schemas.microsoft.com/office/drawing/2016/5/10/chartex" xmlns:cx5="http://schemas.microsoft.com/office/drawing/2016/5/11/chartex" xmlns:cx6="http://schemas.microsoft.com/office/drawing/2016/5/12/chartex" xmlns:cx7="http://schemas.microsoft.com/office/drawing/2016/5/13/chartex" xmlns:cx8="http://schemas.microsoft.com/office/drawing/2016/5/14/chartex" xmlns:mc="http://schemas.openxmlformats.org/markup-compatibility/2006" xmlns:aink="http://schemas.microsoft.com/office/drawing/2016/ink" xmlns:am3d="http://schemas.microsoft.com/office/drawing/2017/model3d" xmlns:o="urn:schemas-microsoft-com:office:office" xmlns:r="http://schemas.openxmlformats.org/officeDocument/2006/relationships" xmlns:m="http://schemas.openxmlformats.org/officeDocument/2006/math" xmlns:v="urn:schemas-microsoft-com:vml" xmlns:wp14="http://schemas.microsoft.com/office/word/2010/wordprocessingDrawing" xmlns:wp="http://schemas.openxmlformats.org/drawingml/2006/wordprocessingDrawing" xmlns:w10="urn:schemas-microsoft-com:office:word" xmlns:w="http://schemas.openxmlformats.org/wordprocessingml/2006/main" xmlns:w14="http://schemas.microsoft.com/office/word/2010/wordml" xmlns:w15="http://schemas.microsoft.com/office/word/2012/wordml" xmlns:w16cid="http://schemas.microsoft.com/office/word/2016/wordml/cid" xmlns:w16se="http://schemas.microsoft.com/office/word/2015/wordml/symex" xmlns:wpg="http://schemas.microsoft.com/office/word/2010/wordprocessingGroup" xmlns:wpi="http://schemas.microsoft.com/office/word/2010/wordprocessingInk" xmlns:wne="http://schemas.microsoft.com/office/word/2006/wordml" xmlns:wps="http://schemas.microsoft.com/office/word/2010/wordprocessingShape" mc:Ignorable="w14 w15 w16se w16cid wp14">
   <w:p>
     <w:pPr>
       <w:pStyle w:val="Footer"/>
@@ -1486,7 +1785,7 @@
 </file>
 
 <file path=word/footer2.xml><?xml version="1.0" encoding="utf-8"?>
-<w:ftr xmlns:wpc="http://schemas.microsoft.com/office/word/2010/wordprocessingCanvas" xmlns:cx="http://schemas.microsoft.com/office/drawing/2014/chartex" xmlns:cx1="http://schemas.microsoft.com/office/drawing/2015/9/8/chartex" xmlns:cx2="http://schemas.microsoft.com/office/drawing/2015/10/21/chartex" xmlns:cx3="http://schemas.microsoft.com/office/drawing/2016/5/9/chartex" xmlns:cx4="http://schemas.microsoft.com/office/drawing/2016/5/10/chartex" xmlns:cx5="http://schemas.microsoft.com/office/drawing/2016/5/11/chartex" xmlns:cx6="http://schemas.microsoft.com/office/drawing/2016/5/12/chartex" xmlns:cx7="http://schemas.microsoft.com/office/drawing/2016/5/13/chartex" xmlns:cx8="http://schemas.microsoft.com/office/drawing/2016/5/14/chartex" xmlns:mc="http://schemas.openxmlformats.org/markup-compatibility/2006" xmlns:o="urn:schemas-microsoft-com:office:office" xmlns:r="http://schemas.openxmlformats.org/officeDocument/2006/relationships" xmlns:m="http://schemas.openxmlformats.org/officeDocument/2006/math" xmlns:v="urn:schemas-microsoft-com:vml" xmlns:wp14="http://schemas.microsoft.com/office/word/2010/wordprocessingDrawing" xmlns:wp="http://schemas.openxmlformats.org/drawingml/2006/wordprocessingDrawing" xmlns:w10="urn:schemas-microsoft-com:office:word" xmlns:w="http://schemas.openxmlformats.org/wordprocessingml/2006/main" xmlns:w14="http://schemas.microsoft.com/office/word/2010/wordml" xmlns:w15="http://schemas.microsoft.com/office/word/2012/wordml" xmlns:w16se="http://schemas.microsoft.com/office/word/2015/wordml/symex" xmlns:wpg="http://schemas.microsoft.com/office/word/2010/wordprocessingGroup" xmlns:wpi="http://schemas.microsoft.com/office/word/2010/wordprocessingInk" xmlns:wne="http://schemas.microsoft.com/office/word/2006/wordml" xmlns:wps="http://schemas.microsoft.com/office/word/2010/wordprocessingShape" mc:Ignorable="w14 w15 w16se wp14">
+<w:ftr xmlns:wpc="http://schemas.microsoft.com/office/word/2010/wordprocessingCanvas" xmlns:cx="http://schemas.microsoft.com/office/drawing/2014/chartex" xmlns:cx1="http://schemas.microsoft.com/office/drawing/2015/9/8/chartex" xmlns:cx2="http://schemas.microsoft.com/office/drawing/2015/10/21/chartex" xmlns:cx3="http://schemas.microsoft.com/office/drawing/2016/5/9/chartex" xmlns:cx4="http://schemas.microsoft.com/office/drawing/2016/5/10/chartex" xmlns:cx5="http://schemas.microsoft.com/office/drawing/2016/5/11/chartex" xmlns:cx6="http://schemas.microsoft.com/office/drawing/2016/5/12/chartex" xmlns:cx7="http://schemas.microsoft.com/office/drawing/2016/5/13/chartex" xmlns:cx8="http://schemas.microsoft.com/office/drawing/2016/5/14/chartex" xmlns:mc="http://schemas.openxmlformats.org/markup-compatibility/2006" xmlns:aink="http://schemas.microsoft.com/office/drawing/2016/ink" xmlns:am3d="http://schemas.microsoft.com/office/drawing/2017/model3d" xmlns:o="urn:schemas-microsoft-com:office:office" xmlns:r="http://schemas.openxmlformats.org/officeDocument/2006/relationships" xmlns:m="http://schemas.openxmlformats.org/officeDocument/2006/math" xmlns:v="urn:schemas-microsoft-com:vml" xmlns:wp14="http://schemas.microsoft.com/office/word/2010/wordprocessingDrawing" xmlns:wp="http://schemas.openxmlformats.org/drawingml/2006/wordprocessingDrawing" xmlns:w10="urn:schemas-microsoft-com:office:word" xmlns:w="http://schemas.openxmlformats.org/wordprocessingml/2006/main" xmlns:w14="http://schemas.microsoft.com/office/word/2010/wordml" xmlns:w15="http://schemas.microsoft.com/office/word/2012/wordml" xmlns:w16cid="http://schemas.microsoft.com/office/word/2016/wordml/cid" xmlns:w16se="http://schemas.microsoft.com/office/word/2015/wordml/symex" xmlns:wpg="http://schemas.microsoft.com/office/word/2010/wordprocessingGroup" xmlns:wpi="http://schemas.microsoft.com/office/word/2010/wordprocessingInk" xmlns:wne="http://schemas.microsoft.com/office/word/2006/wordml" xmlns:wps="http://schemas.microsoft.com/office/word/2010/wordprocessingShape" mc:Ignorable="w14 w15 w16se w16cid wp14">
   <w:p>
     <w:pPr>
       <w:pStyle w:val="Footer"/>
@@ -1496,7 +1795,7 @@
 </file>
 
 <file path=word/footer3.xml><?xml version="1.0" encoding="utf-8"?>
-<w:ftr xmlns:wpc="http://schemas.microsoft.com/office/word/2010/wordprocessingCanvas" xmlns:cx="http://schemas.microsoft.com/office/drawing/2014/chartex" xmlns:cx1="http://schemas.microsoft.com/office/drawing/2015/9/8/chartex" xmlns:cx2="http://schemas.microsoft.com/office/drawing/2015/10/21/chartex" xmlns:cx3="http://schemas.microsoft.com/office/drawing/2016/5/9/chartex" xmlns:cx4="http://schemas.microsoft.com/office/drawing/2016/5/10/chartex" xmlns:cx5="http://schemas.microsoft.com/office/drawing/2016/5/11/chartex" xmlns:cx6="http://schemas.microsoft.com/office/drawing/2016/5/12/chartex" xmlns:cx7="http://schemas.microsoft.com/office/drawing/2016/5/13/chartex" xmlns:cx8="http://schemas.microsoft.com/office/drawing/2016/5/14/chartex" xmlns:mc="http://schemas.openxmlformats.org/markup-compatibility/2006" xmlns:o="urn:schemas-microsoft-com:office:office" xmlns:r="http://schemas.openxmlformats.org/officeDocument/2006/relationships" xmlns:m="http://schemas.openxmlformats.org/officeDocument/2006/math" xmlns:v="urn:schemas-microsoft-com:vml" xmlns:wp14="http://schemas.microsoft.com/office/word/2010/wordprocessingDrawing" xmlns:wp="http://schemas.openxmlformats.org/drawingml/2006/wordprocessingDrawing" xmlns:w10="urn:schemas-microsoft-com:office:word" xmlns:w="http://schemas.openxmlformats.org/wordprocessingml/2006/main" xmlns:w14="http://schemas.microsoft.com/office/word/2010/wordml" xmlns:w15="http://schemas.microsoft.com/office/word/2012/wordml" xmlns:w16se="http://schemas.microsoft.com/office/word/2015/wordml/symex" xmlns:wpg="http://schemas.microsoft.com/office/word/2010/wordprocessingGroup" xmlns:wpi="http://schemas.microsoft.com/office/word/2010/wordprocessingInk" xmlns:wne="http://schemas.microsoft.com/office/word/2006/wordml" xmlns:wps="http://schemas.microsoft.com/office/word/2010/wordprocessingShape" mc:Ignorable="w14 w15 w16se wp14">
+<w:ftr xmlns:wpc="http://schemas.microsoft.com/office/word/2010/wordprocessingCanvas" xmlns:cx="http://schemas.microsoft.com/office/drawing/2014/chartex" xmlns:cx1="http://schemas.microsoft.com/office/drawing/2015/9/8/chartex" xmlns:cx2="http://schemas.microsoft.com/office/drawing/2015/10/21/chartex" xmlns:cx3="http://schemas.microsoft.com/office/drawing/2016/5/9/chartex" xmlns:cx4="http://schemas.microsoft.com/office/drawing/2016/5/10/chartex" xmlns:cx5="http://schemas.microsoft.com/office/drawing/2016/5/11/chartex" xmlns:cx6="http://schemas.microsoft.com/office/drawing/2016/5/12/chartex" xmlns:cx7="http://schemas.microsoft.com/office/drawing/2016/5/13/chartex" xmlns:cx8="http://schemas.microsoft.com/office/drawing/2016/5/14/chartex" xmlns:mc="http://schemas.openxmlformats.org/markup-compatibility/2006" xmlns:aink="http://schemas.microsoft.com/office/drawing/2016/ink" xmlns:am3d="http://schemas.microsoft.com/office/drawing/2017/model3d" xmlns:o="urn:schemas-microsoft-com:office:office" xmlns:r="http://schemas.openxmlformats.org/officeDocument/2006/relationships" xmlns:m="http://schemas.openxmlformats.org/officeDocument/2006/math" xmlns:v="urn:schemas-microsoft-com:vml" xmlns:wp14="http://schemas.microsoft.com/office/word/2010/wordprocessingDrawing" xmlns:wp="http://schemas.openxmlformats.org/drawingml/2006/wordprocessingDrawing" xmlns:w10="urn:schemas-microsoft-com:office:word" xmlns:w="http://schemas.openxmlformats.org/wordprocessingml/2006/main" xmlns:w14="http://schemas.microsoft.com/office/word/2010/wordml" xmlns:w15="http://schemas.microsoft.com/office/word/2012/wordml" xmlns:w16cid="http://schemas.microsoft.com/office/word/2016/wordml/cid" xmlns:w16se="http://schemas.microsoft.com/office/word/2015/wordml/symex" xmlns:wpg="http://schemas.microsoft.com/office/word/2010/wordprocessingGroup" xmlns:wpi="http://schemas.microsoft.com/office/word/2010/wordprocessingInk" xmlns:wne="http://schemas.microsoft.com/office/word/2006/wordml" xmlns:wps="http://schemas.microsoft.com/office/word/2010/wordprocessingShape" mc:Ignorable="w14 w15 w16se w16cid wp14">
   <w:p>
     <w:pPr>
       <w:pStyle w:val="Footer"/>
@@ -1506,7 +1805,7 @@
 </file>
 
 <file path=word/footnotes.xml><?xml version="1.0" encoding="utf-8"?>
-<w:footnotes xmlns:wpc="http://schemas.microsoft.com/office/word/2010/wordprocessingCanvas" xmlns:cx="http://schemas.microsoft.com/office/drawing/2014/chartex" xmlns:cx1="http://schemas.microsoft.com/office/drawing/2015/9/8/chartex" xmlns:cx2="http://schemas.microsoft.com/office/drawing/2015/10/21/chartex" xmlns:cx3="http://schemas.microsoft.com/office/drawing/2016/5/9/chartex" xmlns:cx4="http://schemas.microsoft.com/office/drawing/2016/5/10/chartex" xmlns:cx5="http://schemas.microsoft.com/office/drawing/2016/5/11/chartex" xmlns:cx6="http://schemas.microsoft.com/office/drawing/2016/5/12/chartex" xmlns:cx7="http://schemas.microsoft.com/office/drawing/2016/5/13/chartex" xmlns:cx8="http://schemas.microsoft.com/office/drawing/2016/5/14/chartex" xmlns:mc="http://schemas.openxmlformats.org/markup-compatibility/2006" xmlns:o="urn:schemas-microsoft-com:office:office" xmlns:r="http://schemas.openxmlformats.org/officeDocument/2006/relationships" xmlns:m="http://schemas.openxmlformats.org/officeDocument/2006/math" xmlns:v="urn:schemas-microsoft-com:vml" xmlns:wp14="http://schemas.microsoft.com/office/word/2010/wordprocessingDrawing" xmlns:wp="http://schemas.openxmlformats.org/drawingml/2006/wordprocessingDrawing" xmlns:w10="urn:schemas-microsoft-com:office:word" xmlns:w="http://schemas.openxmlformats.org/wordprocessingml/2006/main" xmlns:w14="http://schemas.microsoft.com/office/word/2010/wordml" xmlns:w15="http://schemas.microsoft.com/office/word/2012/wordml" xmlns:w16se="http://schemas.microsoft.com/office/word/2015/wordml/symex" xmlns:wpg="http://schemas.microsoft.com/office/word/2010/wordprocessingGroup" xmlns:wpi="http://schemas.microsoft.com/office/word/2010/wordprocessingInk" xmlns:wne="http://schemas.microsoft.com/office/word/2006/wordml" xmlns:wps="http://schemas.microsoft.com/office/word/2010/wordprocessingShape" mc:Ignorable="w14 w15 w16se wp14">
+<w:footnotes xmlns:wpc="http://schemas.microsoft.com/office/word/2010/wordprocessingCanvas" xmlns:cx="http://schemas.microsoft.com/office/drawing/2014/chartex" xmlns:cx1="http://schemas.microsoft.com/office/drawing/2015/9/8/chartex" xmlns:cx2="http://schemas.microsoft.com/office/drawing/2015/10/21/chartex" xmlns:cx3="http://schemas.microsoft.com/office/drawing/2016/5/9/chartex" xmlns:cx4="http://schemas.microsoft.com/office/drawing/2016/5/10/chartex" xmlns:cx5="http://schemas.microsoft.com/office/drawing/2016/5/11/chartex" xmlns:cx6="http://schemas.microsoft.com/office/drawing/2016/5/12/chartex" xmlns:cx7="http://schemas.microsoft.com/office/drawing/2016/5/13/chartex" xmlns:cx8="http://schemas.microsoft.com/office/drawing/2016/5/14/chartex" xmlns:mc="http://schemas.openxmlformats.org/markup-compatibility/2006" xmlns:aink="http://schemas.microsoft.com/office/drawing/2016/ink" xmlns:am3d="http://schemas.microsoft.com/office/drawing/2017/model3d" xmlns:o="urn:schemas-microsoft-com:office:office" xmlns:r="http://schemas.openxmlformats.org/officeDocument/2006/relationships" xmlns:m="http://schemas.openxmlformats.org/officeDocument/2006/math" xmlns:v="urn:schemas-microsoft-com:vml" xmlns:wp14="http://schemas.microsoft.com/office/word/2010/wordprocessingDrawing" xmlns:wp="http://schemas.openxmlformats.org/drawingml/2006/wordprocessingDrawing" xmlns:w10="urn:schemas-microsoft-com:office:word" xmlns:w="http://schemas.openxmlformats.org/wordprocessingml/2006/main" xmlns:w14="http://schemas.microsoft.com/office/word/2010/wordml" xmlns:w15="http://schemas.microsoft.com/office/word/2012/wordml" xmlns:w16cid="http://schemas.microsoft.com/office/word/2016/wordml/cid" xmlns:w16se="http://schemas.microsoft.com/office/word/2015/wordml/symex" xmlns:wpg="http://schemas.microsoft.com/office/word/2010/wordprocessingGroup" xmlns:wpi="http://schemas.microsoft.com/office/word/2010/wordprocessingInk" xmlns:wne="http://schemas.microsoft.com/office/word/2006/wordml" xmlns:wps="http://schemas.microsoft.com/office/word/2010/wordprocessingShape" mc:Ignorable="w14 w15 w16se w16cid wp14">
   <w:footnote w:type="separator" w:id="-1">
     <w:p>
       <w:pPr>
@@ -1531,7 +1830,7 @@
 </file>
 
 <file path=word/header1.xml><?xml version="1.0" encoding="utf-8"?>
-<w:hdr xmlns:wpc="http://schemas.microsoft.com/office/word/2010/wordprocessingCanvas" xmlns:cx="http://schemas.microsoft.com/office/drawing/2014/chartex" xmlns:cx1="http://schemas.microsoft.com/office/drawing/2015/9/8/chartex" xmlns:cx2="http://schemas.microsoft.com/office/drawing/2015/10/21/chartex" xmlns:cx3="http://schemas.microsoft.com/office/drawing/2016/5/9/chartex" xmlns:cx4="http://schemas.microsoft.com/office/drawing/2016/5/10/chartex" xmlns:cx5="http://schemas.microsoft.com/office/drawing/2016/5/11/chartex" xmlns:cx6="http://schemas.microsoft.com/office/drawing/2016/5/12/chartex" xmlns:cx7="http://schemas.microsoft.com/office/drawing/2016/5/13/chartex" xmlns:cx8="http://schemas.microsoft.com/office/drawing/2016/5/14/chartex" xmlns:mc="http://schemas.openxmlformats.org/markup-compatibility/2006" xmlns:o="urn:schemas-microsoft-com:office:office" xmlns:r="http://schemas.openxmlformats.org/officeDocument/2006/relationships" xmlns:m="http://schemas.openxmlformats.org/officeDocument/2006/math" xmlns:v="urn:schemas-microsoft-com:vml" xmlns:wp14="http://schemas.microsoft.com/office/word/2010/wordprocessingDrawing" xmlns:wp="http://schemas.openxmlformats.org/drawingml/2006/wordprocessingDrawing" xmlns:w10="urn:schemas-microsoft-com:office:word" xmlns:w="http://schemas.openxmlformats.org/wordprocessingml/2006/main" xmlns:w14="http://schemas.microsoft.com/office/word/2010/wordml" xmlns:w15="http://schemas.microsoft.com/office/word/2012/wordml" xmlns:w16se="http://schemas.microsoft.com/office/word/2015/wordml/symex" xmlns:wpg="http://schemas.microsoft.com/office/word/2010/wordprocessingGroup" xmlns:wpi="http://schemas.microsoft.com/office/word/2010/wordprocessingInk" xmlns:wne="http://schemas.microsoft.com/office/word/2006/wordml" xmlns:wps="http://schemas.microsoft.com/office/word/2010/wordprocessingShape" mc:Ignorable="w14 w15 w16se wp14">
+<w:hdr xmlns:wpc="http://schemas.microsoft.com/office/word/2010/wordprocessingCanvas" xmlns:cx="http://schemas.microsoft.com/office/drawing/2014/chartex" xmlns:cx1="http://schemas.microsoft.com/office/drawing/2015/9/8/chartex" xmlns:cx2="http://schemas.microsoft.com/office/drawing/2015/10/21/chartex" xmlns:cx3="http://schemas.microsoft.com/office/drawing/2016/5/9/chartex" xmlns:cx4="http://schemas.microsoft.com/office/drawing/2016/5/10/chartex" xmlns:cx5="http://schemas.microsoft.com/office/drawing/2016/5/11/chartex" xmlns:cx6="http://schemas.microsoft.com/office/drawing/2016/5/12/chartex" xmlns:cx7="http://schemas.microsoft.com/office/drawing/2016/5/13/chartex" xmlns:cx8="http://schemas.microsoft.com/office/drawing/2016/5/14/chartex" xmlns:mc="http://schemas.openxmlformats.org/markup-compatibility/2006" xmlns:aink="http://schemas.microsoft.com/office/drawing/2016/ink" xmlns:am3d="http://schemas.microsoft.com/office/drawing/2017/model3d" xmlns:o="urn:schemas-microsoft-com:office:office" xmlns:r="http://schemas.openxmlformats.org/officeDocument/2006/relationships" xmlns:m="http://schemas.openxmlformats.org/officeDocument/2006/math" xmlns:v="urn:schemas-microsoft-com:vml" xmlns:wp14="http://schemas.microsoft.com/office/word/2010/wordprocessingDrawing" xmlns:wp="http://schemas.openxmlformats.org/drawingml/2006/wordprocessingDrawing" xmlns:w10="urn:schemas-microsoft-com:office:word" xmlns:w="http://schemas.openxmlformats.org/wordprocessingml/2006/main" xmlns:w14="http://schemas.microsoft.com/office/word/2010/wordml" xmlns:w15="http://schemas.microsoft.com/office/word/2012/wordml" xmlns:w16cid="http://schemas.microsoft.com/office/word/2016/wordml/cid" xmlns:w16se="http://schemas.microsoft.com/office/word/2015/wordml/symex" xmlns:wpg="http://schemas.microsoft.com/office/word/2010/wordprocessingGroup" xmlns:wpi="http://schemas.microsoft.com/office/word/2010/wordprocessingInk" xmlns:wne="http://schemas.microsoft.com/office/word/2006/wordml" xmlns:wps="http://schemas.microsoft.com/office/word/2010/wordprocessingShape" mc:Ignorable="w14 w15 w16se w16cid wp14">
   <w:p>
     <w:pPr>
       <w:pStyle w:val="Header"/>
@@ -1541,7 +1840,7 @@
 </file>
 
 <file path=word/header2.xml><?xml version="1.0" encoding="utf-8"?>
-<w:hdr xmlns:wpc="http://schemas.microsoft.com/office/word/2010/wordprocessingCanvas" xmlns:cx="http://schemas.microsoft.com/office/drawing/2014/chartex" xmlns:cx1="http://schemas.microsoft.com/office/drawing/2015/9/8/chartex" xmlns:cx2="http://schemas.microsoft.com/office/drawing/2015/10/21/chartex" xmlns:cx3="http://schemas.microsoft.com/office/drawing/2016/5/9/chartex" xmlns:cx4="http://schemas.microsoft.com/office/drawing/2016/5/10/chartex" xmlns:cx5="http://schemas.microsoft.com/office/drawing/2016/5/11/chartex" xmlns:cx6="http://schemas.microsoft.com/office/drawing/2016/5/12/chartex" xmlns:cx7="http://schemas.microsoft.com/office/drawing/2016/5/13/chartex" xmlns:cx8="http://schemas.microsoft.com/office/drawing/2016/5/14/chartex" xmlns:mc="http://schemas.openxmlformats.org/markup-compatibility/2006" xmlns:o="urn:schemas-microsoft-com:office:office" xmlns:r="http://schemas.openxmlformats.org/officeDocument/2006/relationships" xmlns:m="http://schemas.openxmlformats.org/officeDocument/2006/math" xmlns:v="urn:schemas-microsoft-com:vml" xmlns:wp14="http://schemas.microsoft.com/office/word/2010/wordprocessingDrawing" xmlns:wp="http://schemas.openxmlformats.org/drawingml/2006/wordprocessingDrawing" xmlns:w10="urn:schemas-microsoft-com:office:word" xmlns:w="http://schemas.openxmlformats.org/wordprocessingml/2006/main" xmlns:w14="http://schemas.microsoft.com/office/word/2010/wordml" xmlns:w15="http://schemas.microsoft.com/office/word/2012/wordml" xmlns:w16se="http://schemas.microsoft.com/office/word/2015/wordml/symex" xmlns:wpg="http://schemas.microsoft.com/office/word/2010/wordprocessingGroup" xmlns:wpi="http://schemas.microsoft.com/office/word/2010/wordprocessingInk" xmlns:wne="http://schemas.microsoft.com/office/word/2006/wordml" xmlns:wps="http://schemas.microsoft.com/office/word/2010/wordprocessingShape" mc:Ignorable="w14 w15 w16se wp14">
+<w:hdr xmlns:wpc="http://schemas.microsoft.com/office/word/2010/wordprocessingCanvas" xmlns:cx="http://schemas.microsoft.com/office/drawing/2014/chartex" xmlns:cx1="http://schemas.microsoft.com/office/drawing/2015/9/8/chartex" xmlns:cx2="http://schemas.microsoft.com/office/drawing/2015/10/21/chartex" xmlns:cx3="http://schemas.microsoft.com/office/drawing/2016/5/9/chartex" xmlns:cx4="http://schemas.microsoft.com/office/drawing/2016/5/10/chartex" xmlns:cx5="http://schemas.microsoft.com/office/drawing/2016/5/11/chartex" xmlns:cx6="http://schemas.microsoft.com/office/drawing/2016/5/12/chartex" xmlns:cx7="http://schemas.microsoft.com/office/drawing/2016/5/13/chartex" xmlns:cx8="http://schemas.microsoft.com/office/drawing/2016/5/14/chartex" xmlns:mc="http://schemas.openxmlformats.org/markup-compatibility/2006" xmlns:aink="http://schemas.microsoft.com/office/drawing/2016/ink" xmlns:am3d="http://schemas.microsoft.com/office/drawing/2017/model3d" xmlns:o="urn:schemas-microsoft-com:office:office" xmlns:r="http://schemas.openxmlformats.org/officeDocument/2006/relationships" xmlns:m="http://schemas.openxmlformats.org/officeDocument/2006/math" xmlns:v="urn:schemas-microsoft-com:vml" xmlns:wp14="http://schemas.microsoft.com/office/word/2010/wordprocessingDrawing" xmlns:wp="http://schemas.openxmlformats.org/drawingml/2006/wordprocessingDrawing" xmlns:w10="urn:schemas-microsoft-com:office:word" xmlns:w="http://schemas.openxmlformats.org/wordprocessingml/2006/main" xmlns:w14="http://schemas.microsoft.com/office/word/2010/wordml" xmlns:w15="http://schemas.microsoft.com/office/word/2012/wordml" xmlns:w16cid="http://schemas.microsoft.com/office/word/2016/wordml/cid" xmlns:w16se="http://schemas.microsoft.com/office/word/2015/wordml/symex" xmlns:wpg="http://schemas.microsoft.com/office/word/2010/wordprocessingGroup" xmlns:wpi="http://schemas.microsoft.com/office/word/2010/wordprocessingInk" xmlns:wne="http://schemas.microsoft.com/office/word/2006/wordml" xmlns:wps="http://schemas.microsoft.com/office/word/2010/wordprocessingShape" mc:Ignorable="w14 w15 w16se w16cid wp14">
   <w:p>
     <w:pPr>
       <w:pStyle w:val="Header"/>
@@ -1586,7 +1885,7 @@
 </file>
 
 <file path=word/header3.xml><?xml version="1.0" encoding="utf-8"?>
-<w:hdr xmlns:wpc="http://schemas.microsoft.com/office/word/2010/wordprocessingCanvas" xmlns:cx="http://schemas.microsoft.com/office/drawing/2014/chartex" xmlns:cx1="http://schemas.microsoft.com/office/drawing/2015/9/8/chartex" xmlns:cx2="http://schemas.microsoft.com/office/drawing/2015/10/21/chartex" xmlns:cx3="http://schemas.microsoft.com/office/drawing/2016/5/9/chartex" xmlns:cx4="http://schemas.microsoft.com/office/drawing/2016/5/10/chartex" xmlns:cx5="http://schemas.microsoft.com/office/drawing/2016/5/11/chartex" xmlns:cx6="http://schemas.microsoft.com/office/drawing/2016/5/12/chartex" xmlns:cx7="http://schemas.microsoft.com/office/drawing/2016/5/13/chartex" xmlns:cx8="http://schemas.microsoft.com/office/drawing/2016/5/14/chartex" xmlns:mc="http://schemas.openxmlformats.org/markup-compatibility/2006" xmlns:o="urn:schemas-microsoft-com:office:office" xmlns:r="http://schemas.openxmlformats.org/officeDocument/2006/relationships" xmlns:m="http://schemas.openxmlformats.org/officeDocument/2006/math" xmlns:v="urn:schemas-microsoft-com:vml" xmlns:wp14="http://schemas.microsoft.com/office/word/2010/wordprocessingDrawing" xmlns:wp="http://schemas.openxmlformats.org/drawingml/2006/wordprocessingDrawing" xmlns:w10="urn:schemas-microsoft-com:office:word" xmlns:w="http://schemas.openxmlformats.org/wordprocessingml/2006/main" xmlns:w14="http://schemas.microsoft.com/office/word/2010/wordml" xmlns:w15="http://schemas.microsoft.com/office/word/2012/wordml" xmlns:w16se="http://schemas.microsoft.com/office/word/2015/wordml/symex" xmlns:wpg="http://schemas.microsoft.com/office/word/2010/wordprocessingGroup" xmlns:wpi="http://schemas.microsoft.com/office/word/2010/wordprocessingInk" xmlns:wne="http://schemas.microsoft.com/office/word/2006/wordml" xmlns:wps="http://schemas.microsoft.com/office/word/2010/wordprocessingShape" mc:Ignorable="w14 w15 w16se wp14">
+<w:hdr xmlns:wpc="http://schemas.microsoft.com/office/word/2010/wordprocessingCanvas" xmlns:cx="http://schemas.microsoft.com/office/drawing/2014/chartex" xmlns:cx1="http://schemas.microsoft.com/office/drawing/2015/9/8/chartex" xmlns:cx2="http://schemas.microsoft.com/office/drawing/2015/10/21/chartex" xmlns:cx3="http://schemas.microsoft.com/office/drawing/2016/5/9/chartex" xmlns:cx4="http://schemas.microsoft.com/office/drawing/2016/5/10/chartex" xmlns:cx5="http://schemas.microsoft.com/office/drawing/2016/5/11/chartex" xmlns:cx6="http://schemas.microsoft.com/office/drawing/2016/5/12/chartex" xmlns:cx7="http://schemas.microsoft.com/office/drawing/2016/5/13/chartex" xmlns:cx8="http://schemas.microsoft.com/office/drawing/2016/5/14/chartex" xmlns:mc="http://schemas.openxmlformats.org/markup-compatibility/2006" xmlns:aink="http://schemas.microsoft.com/office/drawing/2016/ink" xmlns:am3d="http://schemas.microsoft.com/office/drawing/2017/model3d" xmlns:o="urn:schemas-microsoft-com:office:office" xmlns:r="http://schemas.openxmlformats.org/officeDocument/2006/relationships" xmlns:m="http://schemas.openxmlformats.org/officeDocument/2006/math" xmlns:v="urn:schemas-microsoft-com:vml" xmlns:wp14="http://schemas.microsoft.com/office/word/2010/wordprocessingDrawing" xmlns:wp="http://schemas.openxmlformats.org/drawingml/2006/wordprocessingDrawing" xmlns:w10="urn:schemas-microsoft-com:office:word" xmlns:w="http://schemas.openxmlformats.org/wordprocessingml/2006/main" xmlns:w14="http://schemas.microsoft.com/office/word/2010/wordml" xmlns:w15="http://schemas.microsoft.com/office/word/2012/wordml" xmlns:w16cid="http://schemas.microsoft.com/office/word/2016/wordml/cid" xmlns:w16se="http://schemas.microsoft.com/office/word/2015/wordml/symex" xmlns:wpg="http://schemas.microsoft.com/office/word/2010/wordprocessingGroup" xmlns:wpi="http://schemas.microsoft.com/office/word/2010/wordprocessingInk" xmlns:wne="http://schemas.microsoft.com/office/word/2006/wordml" xmlns:wps="http://schemas.microsoft.com/office/word/2010/wordprocessingShape" mc:Ignorable="w14 w15 w16se w16cid wp14">
   <w:p>
     <w:pPr>
       <w:pStyle w:val="Header"/>
@@ -1596,7 +1895,7 @@
 </file>
 
 <file path=word/numbering.xml><?xml version="1.0" encoding="utf-8"?>
-<w:numbering xmlns:wpc="http://schemas.microsoft.com/office/word/2010/wordprocessingCanvas" xmlns:cx="http://schemas.microsoft.com/office/drawing/2014/chartex" xmlns:cx1="http://schemas.microsoft.com/office/drawing/2015/9/8/chartex" xmlns:cx2="http://schemas.microsoft.com/office/drawing/2015/10/21/chartex" xmlns:cx3="http://schemas.microsoft.com/office/drawing/2016/5/9/chartex" xmlns:cx4="http://schemas.microsoft.com/office/drawing/2016/5/10/chartex" xmlns:cx5="http://schemas.microsoft.com/office/drawing/2016/5/11/chartex" xmlns:cx6="http://schemas.microsoft.com/office/drawing/2016/5/12/chartex" xmlns:cx7="http://schemas.microsoft.com/office/drawing/2016/5/13/chartex" xmlns:cx8="http://schemas.microsoft.com/office/drawing/2016/5/14/chartex" xmlns:mc="http://schemas.openxmlformats.org/markup-compatibility/2006" xmlns:o="urn:schemas-microsoft-com:office:office" xmlns:r="http://schemas.openxmlformats.org/officeDocument/2006/relationships" xmlns:m="http://schemas.openxmlformats.org/officeDocument/2006/math" xmlns:v="urn:schemas-microsoft-com:vml" xmlns:wp14="http://schemas.microsoft.com/office/word/2010/wordprocessingDrawing" xmlns:wp="http://schemas.openxmlformats.org/drawingml/2006/wordprocessingDrawing" xmlns:w10="urn:schemas-microsoft-com:office:word" xmlns:w="http://schemas.openxmlformats.org/wordprocessingml/2006/main" xmlns:w14="http://schemas.microsoft.com/office/word/2010/wordml" xmlns:w15="http://schemas.microsoft.com/office/word/2012/wordml" xmlns:w16se="http://schemas.microsoft.com/office/word/2015/wordml/symex" xmlns:wpg="http://schemas.microsoft.com/office/word/2010/wordprocessingGroup" xmlns:wpi="http://schemas.microsoft.com/office/word/2010/wordprocessingInk" xmlns:wne="http://schemas.microsoft.com/office/word/2006/wordml" xmlns:wps="http://schemas.microsoft.com/office/word/2010/wordprocessingShape" mc:Ignorable="w14 w15 w16se wp14">
+<w:numbering xmlns:wpc="http://schemas.microsoft.com/office/word/2010/wordprocessingCanvas" xmlns:cx="http://schemas.microsoft.com/office/drawing/2014/chartex" xmlns:cx1="http://schemas.microsoft.com/office/drawing/2015/9/8/chartex" xmlns:cx2="http://schemas.microsoft.com/office/drawing/2015/10/21/chartex" xmlns:cx3="http://schemas.microsoft.com/office/drawing/2016/5/9/chartex" xmlns:cx4="http://schemas.microsoft.com/office/drawing/2016/5/10/chartex" xmlns:cx5="http://schemas.microsoft.com/office/drawing/2016/5/11/chartex" xmlns:cx6="http://schemas.microsoft.com/office/drawing/2016/5/12/chartex" xmlns:cx7="http://schemas.microsoft.com/office/drawing/2016/5/13/chartex" xmlns:cx8="http://schemas.microsoft.com/office/drawing/2016/5/14/chartex" xmlns:mc="http://schemas.openxmlformats.org/markup-compatibility/2006" xmlns:aink="http://schemas.microsoft.com/office/drawing/2016/ink" xmlns:am3d="http://schemas.microsoft.com/office/drawing/2017/model3d" xmlns:o="urn:schemas-microsoft-com:office:office" xmlns:r="http://schemas.openxmlformats.org/officeDocument/2006/relationships" xmlns:m="http://schemas.openxmlformats.org/officeDocument/2006/math" xmlns:v="urn:schemas-microsoft-com:vml" xmlns:wp14="http://schemas.microsoft.com/office/word/2010/wordprocessingDrawing" xmlns:wp="http://schemas.openxmlformats.org/drawingml/2006/wordprocessingDrawing" xmlns:w10="urn:schemas-microsoft-com:office:word" xmlns:w="http://schemas.openxmlformats.org/wordprocessingml/2006/main" xmlns:w14="http://schemas.microsoft.com/office/word/2010/wordml" xmlns:w15="http://schemas.microsoft.com/office/word/2012/wordml" xmlns:w16cid="http://schemas.microsoft.com/office/word/2016/wordml/cid" xmlns:w16se="http://schemas.microsoft.com/office/word/2015/wordml/symex" xmlns:wpg="http://schemas.microsoft.com/office/word/2010/wordprocessingGroup" xmlns:wpi="http://schemas.microsoft.com/office/word/2010/wordprocessingInk" xmlns:wne="http://schemas.microsoft.com/office/word/2006/wordml" xmlns:wps="http://schemas.microsoft.com/office/word/2010/wordprocessingShape" mc:Ignorable="w14 w15 w16se w16cid wp14">
   <w:abstractNum w:abstractNumId="0" w15:restartNumberingAfterBreak="0">
     <w:nsid w:val="026631F9"/>
     <w:multiLevelType w:val="hybridMultilevel"/>
@@ -1684,6 +1983,92 @@
     </w:lvl>
   </w:abstractNum>
   <w:abstractNum w:abstractNumId="1" w15:restartNumberingAfterBreak="0">
+    <w:nsid w:val="0BC5410D"/>
+    <w:multiLevelType w:val="hybridMultilevel"/>
+    <w:tmpl w:val="E5D0E48A"/>
+    <w:lvl w:ilvl="0" w:tplc="0409000F">
+      <w:start w:val="1"/>
+      <w:numFmt w:val="decimal"/>
+      <w:lvlText w:val="%1."/>
+      <w:lvlJc w:val="left"/>
+      <w:pPr>
+        <w:ind w:left="720" w:hanging="360"/>
+      </w:pPr>
+    </w:lvl>
+    <w:lvl w:ilvl="1" w:tplc="04090019">
+      <w:start w:val="1"/>
+      <w:numFmt w:val="lowerLetter"/>
+      <w:lvlText w:val="%2."/>
+      <w:lvlJc w:val="left"/>
+      <w:pPr>
+        <w:ind w:left="1440" w:hanging="360"/>
+      </w:pPr>
+    </w:lvl>
+    <w:lvl w:ilvl="2" w:tplc="0409001B" w:tentative="1">
+      <w:start w:val="1"/>
+      <w:numFmt w:val="lowerRoman"/>
+      <w:lvlText w:val="%3."/>
+      <w:lvlJc w:val="right"/>
+      <w:pPr>
+        <w:ind w:left="2160" w:hanging="180"/>
+      </w:pPr>
+    </w:lvl>
+    <w:lvl w:ilvl="3" w:tplc="0409000F" w:tentative="1">
+      <w:start w:val="1"/>
+      <w:numFmt w:val="decimal"/>
+      <w:lvlText w:val="%4."/>
+      <w:lvlJc w:val="left"/>
+      <w:pPr>
+        <w:ind w:left="2880" w:hanging="360"/>
+      </w:pPr>
+    </w:lvl>
+    <w:lvl w:ilvl="4" w:tplc="04090019" w:tentative="1">
+      <w:start w:val="1"/>
+      <w:numFmt w:val="lowerLetter"/>
+      <w:lvlText w:val="%5."/>
+      <w:lvlJc w:val="left"/>
+      <w:pPr>
+        <w:ind w:left="3600" w:hanging="360"/>
+      </w:pPr>
+    </w:lvl>
+    <w:lvl w:ilvl="5" w:tplc="0409001B" w:tentative="1">
+      <w:start w:val="1"/>
+      <w:numFmt w:val="lowerRoman"/>
+      <w:lvlText w:val="%6."/>
+      <w:lvlJc w:val="right"/>
+      <w:pPr>
+        <w:ind w:left="4320" w:hanging="180"/>
+      </w:pPr>
+    </w:lvl>
+    <w:lvl w:ilvl="6" w:tplc="0409000F" w:tentative="1">
+      <w:start w:val="1"/>
+      <w:numFmt w:val="decimal"/>
+      <w:lvlText w:val="%7."/>
+      <w:lvlJc w:val="left"/>
+      <w:pPr>
+        <w:ind w:left="5040" w:hanging="360"/>
+      </w:pPr>
+    </w:lvl>
+    <w:lvl w:ilvl="7" w:tplc="04090019" w:tentative="1">
+      <w:start w:val="1"/>
+      <w:numFmt w:val="lowerLetter"/>
+      <w:lvlText w:val="%8."/>
+      <w:lvlJc w:val="left"/>
+      <w:pPr>
+        <w:ind w:left="5760" w:hanging="360"/>
+      </w:pPr>
+    </w:lvl>
+    <w:lvl w:ilvl="8" w:tplc="0409001B" w:tentative="1">
+      <w:start w:val="1"/>
+      <w:numFmt w:val="lowerRoman"/>
+      <w:lvlText w:val="%9."/>
+      <w:lvlJc w:val="right"/>
+      <w:pPr>
+        <w:ind w:left="6480" w:hanging="180"/>
+      </w:pPr>
+    </w:lvl>
+  </w:abstractNum>
+  <w:abstractNum w:abstractNumId="2" w15:restartNumberingAfterBreak="0">
     <w:nsid w:val="11CE3E3E"/>
     <w:multiLevelType w:val="hybridMultilevel"/>
     <w:tmpl w:val="2C8EBAAE"/>
@@ -1796,7 +2181,7 @@
       </w:rPr>
     </w:lvl>
   </w:abstractNum>
-  <w:abstractNum w:abstractNumId="2" w15:restartNumberingAfterBreak="0">
+  <w:abstractNum w:abstractNumId="3" w15:restartNumberingAfterBreak="0">
     <w:nsid w:val="31BF1EDE"/>
     <w:multiLevelType w:val="hybridMultilevel"/>
     <w:tmpl w:val="B53EAD24"/>
@@ -1882,7 +2267,7 @@
       </w:pPr>
     </w:lvl>
   </w:abstractNum>
-  <w:abstractNum w:abstractNumId="3" w15:restartNumberingAfterBreak="0">
+  <w:abstractNum w:abstractNumId="4" w15:restartNumberingAfterBreak="0">
     <w:nsid w:val="35E67360"/>
     <w:multiLevelType w:val="hybridMultilevel"/>
     <w:tmpl w:val="9662AF44"/>
@@ -1968,7 +2353,7 @@
       </w:pPr>
     </w:lvl>
   </w:abstractNum>
-  <w:abstractNum w:abstractNumId="4" w15:restartNumberingAfterBreak="0">
+  <w:abstractNum w:abstractNumId="5" w15:restartNumberingAfterBreak="0">
     <w:nsid w:val="40343F56"/>
     <w:multiLevelType w:val="hybridMultilevel"/>
     <w:tmpl w:val="FB30E4B4"/>
@@ -2054,7 +2439,7 @@
       </w:pPr>
     </w:lvl>
   </w:abstractNum>
-  <w:abstractNum w:abstractNumId="5" w15:restartNumberingAfterBreak="0">
+  <w:abstractNum w:abstractNumId="6" w15:restartNumberingAfterBreak="0">
     <w:nsid w:val="42B3073E"/>
     <w:multiLevelType w:val="hybridMultilevel"/>
     <w:tmpl w:val="2B8615D2"/>
@@ -2140,7 +2525,93 @@
       </w:pPr>
     </w:lvl>
   </w:abstractNum>
-  <w:abstractNum w:abstractNumId="6" w15:restartNumberingAfterBreak="0">
+  <w:abstractNum w:abstractNumId="7" w15:restartNumberingAfterBreak="0">
+    <w:nsid w:val="4A7832DE"/>
+    <w:multiLevelType w:val="hybridMultilevel"/>
+    <w:tmpl w:val="E5D0E48A"/>
+    <w:lvl w:ilvl="0" w:tplc="0409000F">
+      <w:start w:val="1"/>
+      <w:numFmt w:val="decimal"/>
+      <w:lvlText w:val="%1."/>
+      <w:lvlJc w:val="left"/>
+      <w:pPr>
+        <w:ind w:left="720" w:hanging="360"/>
+      </w:pPr>
+    </w:lvl>
+    <w:lvl w:ilvl="1" w:tplc="04090019">
+      <w:start w:val="1"/>
+      <w:numFmt w:val="lowerLetter"/>
+      <w:lvlText w:val="%2."/>
+      <w:lvlJc w:val="left"/>
+      <w:pPr>
+        <w:ind w:left="1440" w:hanging="360"/>
+      </w:pPr>
+    </w:lvl>
+    <w:lvl w:ilvl="2" w:tplc="0409001B" w:tentative="1">
+      <w:start w:val="1"/>
+      <w:numFmt w:val="lowerRoman"/>
+      <w:lvlText w:val="%3."/>
+      <w:lvlJc w:val="right"/>
+      <w:pPr>
+        <w:ind w:left="2160" w:hanging="180"/>
+      </w:pPr>
+    </w:lvl>
+    <w:lvl w:ilvl="3" w:tplc="0409000F" w:tentative="1">
+      <w:start w:val="1"/>
+      <w:numFmt w:val="decimal"/>
+      <w:lvlText w:val="%4."/>
+      <w:lvlJc w:val="left"/>
+      <w:pPr>
+        <w:ind w:left="2880" w:hanging="360"/>
+      </w:pPr>
+    </w:lvl>
+    <w:lvl w:ilvl="4" w:tplc="04090019" w:tentative="1">
+      <w:start w:val="1"/>
+      <w:numFmt w:val="lowerLetter"/>
+      <w:lvlText w:val="%5."/>
+      <w:lvlJc w:val="left"/>
+      <w:pPr>
+        <w:ind w:left="3600" w:hanging="360"/>
+      </w:pPr>
+    </w:lvl>
+    <w:lvl w:ilvl="5" w:tplc="0409001B" w:tentative="1">
+      <w:start w:val="1"/>
+      <w:numFmt w:val="lowerRoman"/>
+      <w:lvlText w:val="%6."/>
+      <w:lvlJc w:val="right"/>
+      <w:pPr>
+        <w:ind w:left="4320" w:hanging="180"/>
+      </w:pPr>
+    </w:lvl>
+    <w:lvl w:ilvl="6" w:tplc="0409000F" w:tentative="1">
+      <w:start w:val="1"/>
+      <w:numFmt w:val="decimal"/>
+      <w:lvlText w:val="%7."/>
+      <w:lvlJc w:val="left"/>
+      <w:pPr>
+        <w:ind w:left="5040" w:hanging="360"/>
+      </w:pPr>
+    </w:lvl>
+    <w:lvl w:ilvl="7" w:tplc="04090019" w:tentative="1">
+      <w:start w:val="1"/>
+      <w:numFmt w:val="lowerLetter"/>
+      <w:lvlText w:val="%8."/>
+      <w:lvlJc w:val="left"/>
+      <w:pPr>
+        <w:ind w:left="5760" w:hanging="360"/>
+      </w:pPr>
+    </w:lvl>
+    <w:lvl w:ilvl="8" w:tplc="0409001B" w:tentative="1">
+      <w:start w:val="1"/>
+      <w:numFmt w:val="lowerRoman"/>
+      <w:lvlText w:val="%9."/>
+      <w:lvlJc w:val="right"/>
+      <w:pPr>
+        <w:ind w:left="6480" w:hanging="180"/>
+      </w:pPr>
+    </w:lvl>
+  </w:abstractNum>
+  <w:abstractNum w:abstractNumId="8" w15:restartNumberingAfterBreak="0">
     <w:nsid w:val="61EF5038"/>
     <w:multiLevelType w:val="hybridMultilevel"/>
     <w:tmpl w:val="E5D0E48A"/>
@@ -2226,7 +2697,7 @@
       </w:pPr>
     </w:lvl>
   </w:abstractNum>
-  <w:abstractNum w:abstractNumId="7" w15:restartNumberingAfterBreak="0">
+  <w:abstractNum w:abstractNumId="9" w15:restartNumberingAfterBreak="0">
     <w:nsid w:val="6F5D0DE3"/>
     <w:multiLevelType w:val="hybridMultilevel"/>
     <w:tmpl w:val="DDC68BF6"/>
@@ -2339,7 +2810,7 @@
       </w:rPr>
     </w:lvl>
   </w:abstractNum>
-  <w:abstractNum w:abstractNumId="8" w15:restartNumberingAfterBreak="0">
+  <w:abstractNum w:abstractNumId="10" w15:restartNumberingAfterBreak="0">
     <w:nsid w:val="721A2C9E"/>
     <w:multiLevelType w:val="hybridMultilevel"/>
     <w:tmpl w:val="CA90AFD6"/>
@@ -2452,7 +2923,7 @@
       </w:rPr>
     </w:lvl>
   </w:abstractNum>
-  <w:abstractNum w:abstractNumId="9" w15:restartNumberingAfterBreak="0">
+  <w:abstractNum w:abstractNumId="11" w15:restartNumberingAfterBreak="0">
     <w:nsid w:val="74983899"/>
     <w:multiLevelType w:val="hybridMultilevel"/>
     <w:tmpl w:val="E5D0E48A"/>
@@ -2465,7 +2936,7 @@
         <w:ind w:left="720" w:hanging="360"/>
       </w:pPr>
     </w:lvl>
-    <w:lvl w:ilvl="1" w:tplc="04090019" w:tentative="1">
+    <w:lvl w:ilvl="1" w:tplc="04090019">
       <w:start w:val="1"/>
       <w:numFmt w:val="lowerLetter"/>
       <w:lvlText w:val="%2."/>
@@ -2542,37 +3013,43 @@
     <w:abstractNumId w:val="0"/>
   </w:num>
   <w:num w:numId="2">
+    <w:abstractNumId w:val="6"/>
+  </w:num>
+  <w:num w:numId="3">
     <w:abstractNumId w:val="5"/>
   </w:num>
-  <w:num w:numId="3">
+  <w:num w:numId="4">
+    <w:abstractNumId w:val="10"/>
+  </w:num>
+  <w:num w:numId="5">
+    <w:abstractNumId w:val="9"/>
+  </w:num>
+  <w:num w:numId="6">
+    <w:abstractNumId w:val="2"/>
+  </w:num>
+  <w:num w:numId="7">
+    <w:abstractNumId w:val="3"/>
+  </w:num>
+  <w:num w:numId="8">
+    <w:abstractNumId w:val="11"/>
+  </w:num>
+  <w:num w:numId="9">
     <w:abstractNumId w:val="4"/>
   </w:num>
-  <w:num w:numId="4">
+  <w:num w:numId="10">
     <w:abstractNumId w:val="8"/>
   </w:num>
-  <w:num w:numId="5">
-    <w:abstractNumId w:val="7"/>
-  </w:num>
-  <w:num w:numId="6">
+  <w:num w:numId="11">
     <w:abstractNumId w:val="1"/>
   </w:num>
-  <w:num w:numId="7">
-    <w:abstractNumId w:val="2"/>
-  </w:num>
-  <w:num w:numId="8">
-    <w:abstractNumId w:val="9"/>
-  </w:num>
-  <w:num w:numId="9">
-    <w:abstractNumId w:val="3"/>
-  </w:num>
-  <w:num w:numId="10">
-    <w:abstractNumId w:val="6"/>
+  <w:num w:numId="12">
+    <w:abstractNumId w:val="7"/>
   </w:num>
 </w:numbering>
 </file>
 
 <file path=word/styles.xml><?xml version="1.0" encoding="utf-8"?>
-<w:styles xmlns:mc="http://schemas.openxmlformats.org/markup-compatibility/2006" xmlns:r="http://schemas.openxmlformats.org/officeDocument/2006/relationships" xmlns:w="http://schemas.openxmlformats.org/wordprocessingml/2006/main" xmlns:w14="http://schemas.microsoft.com/office/word/2010/wordml" xmlns:w15="http://schemas.microsoft.com/office/word/2012/wordml" xmlns:w16se="http://schemas.microsoft.com/office/word/2015/wordml/symex" mc:Ignorable="w14 w15 w16se">
+<w:styles xmlns:mc="http://schemas.openxmlformats.org/markup-compatibility/2006" xmlns:r="http://schemas.openxmlformats.org/officeDocument/2006/relationships" xmlns:w="http://schemas.openxmlformats.org/wordprocessingml/2006/main" xmlns:w14="http://schemas.microsoft.com/office/word/2010/wordml" xmlns:w15="http://schemas.microsoft.com/office/word/2012/wordml" xmlns:w16cid="http://schemas.microsoft.com/office/word/2016/wordml/cid" xmlns:w16se="http://schemas.microsoft.com/office/word/2015/wordml/symex" mc:Ignorable="w14 w15 w16se w16cid">
   <w:docDefaults>
     <w:rPrDefault>
       <w:rPr>
@@ -2588,7 +3065,7 @@
       </w:pPr>
     </w:pPrDefault>
   </w:docDefaults>
-  <w:latentStyles w:defLockedState="0" w:defUIPriority="99" w:defSemiHidden="0" w:defUnhideWhenUsed="0" w:defQFormat="0" w:count="374">
+  <w:latentStyles w:defLockedState="0" w:defUIPriority="99" w:defSemiHidden="0" w:defUnhideWhenUsed="0" w:defQFormat="0" w:count="375">
     <w:lsdException w:name="Normal" w:uiPriority="0" w:qFormat="1"/>
     <w:lsdException w:name="heading 1" w:uiPriority="9" w:qFormat="1"/>
     <w:lsdException w:name="heading 2" w:semiHidden="1" w:uiPriority="9" w:unhideWhenUsed="1" w:qFormat="1"/>
@@ -2694,7 +3171,6 @@
     <w:lsdException w:name="HTML Sample" w:semiHidden="1" w:unhideWhenUsed="1"/>
     <w:lsdException w:name="HTML Typewriter" w:semiHidden="1" w:unhideWhenUsed="1"/>
     <w:lsdException w:name="HTML Variable" w:semiHidden="1" w:unhideWhenUsed="1"/>
-    <w:lsdException w:name="Normal Table" w:semiHidden="1" w:unhideWhenUsed="1"/>
     <w:lsdException w:name="annotation subject" w:semiHidden="1" w:unhideWhenUsed="1"/>
     <w:lsdException w:name="No List" w:semiHidden="1" w:unhideWhenUsed="1"/>
     <w:lsdException w:name="Outline List 1" w:semiHidden="1" w:unhideWhenUsed="1"/>
@@ -2741,10 +3217,8 @@
     <w:lsdException w:name="Table Subtle 2" w:semiHidden="1" w:unhideWhenUsed="1"/>
     <w:lsdException w:name="Table Web 1" w:semiHidden="1" w:unhideWhenUsed="1"/>
     <w:lsdException w:name="Table Web 2" w:semiHidden="1" w:unhideWhenUsed="1"/>
-    <w:lsdException w:name="Table Web 3" w:semiHidden="1" w:unhideWhenUsed="1"/>
     <w:lsdException w:name="Balloon Text" w:semiHidden="1" w:unhideWhenUsed="1"/>
     <w:lsdException w:name="Table Grid" w:uiPriority="39"/>
-    <w:lsdException w:name="Table Theme" w:semiHidden="1" w:unhideWhenUsed="1"/>
     <w:lsdException w:name="Placeholder Text" w:semiHidden="1"/>
     <w:lsdException w:name="No Spacing" w:uiPriority="1" w:qFormat="1"/>
     <w:lsdException w:name="Light Shading" w:uiPriority="60"/>
@@ -2963,6 +3437,7 @@
     <w:lsdException w:name="Mention" w:semiHidden="1" w:unhideWhenUsed="1"/>
     <w:lsdException w:name="Smart Hyperlink" w:semiHidden="1" w:unhideWhenUsed="1"/>
     <w:lsdException w:name="Hashtag" w:semiHidden="1" w:unhideWhenUsed="1"/>
+    <w:lsdException w:name="Unresolved Mention" w:semiHidden="1" w:unhideWhenUsed="1"/>
   </w:latentStyles>
   <w:style w:type="paragraph" w:default="1" w:styleId="Normal">
     <w:name w:val="Normal"/>

</xml_diff>